<commit_message>
Implement question-answer format with separate pages
Co-authored-by: andreaboss123 <231264717+andreaboss123@users.noreply.github.com>
</commit_message>
<xml_diff>
--- a/output/maturitni_otazky_ucetnictvi.docx
+++ b/output/maturitni_otazky_ucetnictvi.docx
@@ -360,6 +360,38 @@
     </w:p>
     <w:p>
       <w:pPr>
+        <w:jc w:val="center"/>
+      </w:pPr>
+    </w:p>
+    <w:p/>
+    <w:p/>
+    <w:p/>
+    <w:p/>
+    <w:p/>
+    <w:p/>
+    <w:p/>
+    <w:p/>
+    <w:p>
+      <w:pPr>
+        <w:spacing w:line="360" w:lineRule="auto"/>
+        <w:jc w:val="center"/>
+      </w:pPr>
+      <w:r>
+        <w:rPr>
+          <w:rFonts w:ascii="Times New Roman" w:hAnsi="Times New Roman" w:eastAsia="Times New Roman"/>
+          <w:b/>
+          <w:sz w:val="32"/>
+        </w:rPr>
+        <w:t>1. 1. Účetnictví jako informační systém podniku</w:t>
+      </w:r>
+    </w:p>
+    <w:p>
+      <w:r>
+        <w:br w:type="page"/>
+      </w:r>
+    </w:p>
+    <w:p>
+      <w:pPr>
         <w:spacing w:line="360" w:lineRule="auto"/>
       </w:pPr>
       <w:r>
@@ -368,7 +400,7 @@
           <w:b/>
           <w:sz w:val="28"/>
         </w:rPr>
-        <w:t>1. 1. Účetnictví jako informační systém podniku</w:t>
+        <w:t>Odpověď 1:</w:t>
       </w:r>
     </w:p>
     <w:p/>
@@ -429,6 +461,38 @@
     </w:p>
     <w:p>
       <w:pPr>
+        <w:jc w:val="center"/>
+      </w:pPr>
+    </w:p>
+    <w:p/>
+    <w:p/>
+    <w:p/>
+    <w:p/>
+    <w:p/>
+    <w:p/>
+    <w:p/>
+    <w:p/>
+    <w:p>
+      <w:pPr>
+        <w:spacing w:line="360" w:lineRule="auto"/>
+        <w:jc w:val="center"/>
+      </w:pPr>
+      <w:r>
+        <w:rPr>
+          <w:rFonts w:ascii="Times New Roman" w:hAnsi="Times New Roman" w:eastAsia="Times New Roman"/>
+          <w:b/>
+          <w:sz w:val="32"/>
+        </w:rPr>
+        <w:t>2. 2. Předmět a principy vedení účetnictví</w:t>
+      </w:r>
+    </w:p>
+    <w:p>
+      <w:r>
+        <w:br w:type="page"/>
+      </w:r>
+    </w:p>
+    <w:p>
+      <w:pPr>
         <w:spacing w:line="360" w:lineRule="auto"/>
       </w:pPr>
       <w:r>
@@ -437,7 +501,7 @@
           <w:b/>
           <w:sz w:val="28"/>
         </w:rPr>
-        <w:t>2. 2. Předmět a principy vedení účetnictví</w:t>
+        <w:t>Odpověď 2:</w:t>
       </w:r>
     </w:p>
     <w:p/>
@@ -502,6 +566,38 @@
     </w:p>
     <w:p>
       <w:pPr>
+        <w:jc w:val="center"/>
+      </w:pPr>
+    </w:p>
+    <w:p/>
+    <w:p/>
+    <w:p/>
+    <w:p/>
+    <w:p/>
+    <w:p/>
+    <w:p/>
+    <w:p/>
+    <w:p>
+      <w:pPr>
+        <w:spacing w:line="360" w:lineRule="auto"/>
+        <w:jc w:val="center"/>
+      </w:pPr>
+      <w:r>
+        <w:rPr>
+          <w:rFonts w:ascii="Times New Roman" w:hAnsi="Times New Roman" w:eastAsia="Times New Roman"/>
+          <w:b/>
+          <w:sz w:val="32"/>
+        </w:rPr>
+        <w:t>3. 3. Majetek podniku a jeho členění</w:t>
+      </w:r>
+    </w:p>
+    <w:p>
+      <w:r>
+        <w:br w:type="page"/>
+      </w:r>
+    </w:p>
+    <w:p>
+      <w:pPr>
         <w:spacing w:line="360" w:lineRule="auto"/>
       </w:pPr>
       <w:r>
@@ -510,7 +606,7 @@
           <w:b/>
           <w:sz w:val="28"/>
         </w:rPr>
-        <w:t>3. 3. Majetek podniku a jeho členění</w:t>
+        <w:t>Odpověď 3:</w:t>
       </w:r>
     </w:p>
     <w:p/>
@@ -593,6 +689,38 @@
     </w:p>
     <w:p>
       <w:pPr>
+        <w:jc w:val="center"/>
+      </w:pPr>
+    </w:p>
+    <w:p/>
+    <w:p/>
+    <w:p/>
+    <w:p/>
+    <w:p/>
+    <w:p/>
+    <w:p/>
+    <w:p/>
+    <w:p>
+      <w:pPr>
+        <w:spacing w:line="360" w:lineRule="auto"/>
+        <w:jc w:val="center"/>
+      </w:pPr>
+      <w:r>
+        <w:rPr>
+          <w:rFonts w:ascii="Times New Roman" w:hAnsi="Times New Roman" w:eastAsia="Times New Roman"/>
+          <w:b/>
+          <w:sz w:val="32"/>
+        </w:rPr>
+        <w:t>4. 4. Zdroje krytí majetku (pasiva)</w:t>
+      </w:r>
+    </w:p>
+    <w:p>
+      <w:r>
+        <w:br w:type="page"/>
+      </w:r>
+    </w:p>
+    <w:p>
+      <w:pPr>
         <w:spacing w:line="360" w:lineRule="auto"/>
       </w:pPr>
       <w:r>
@@ -601,7 +729,7 @@
           <w:b/>
           <w:sz w:val="28"/>
         </w:rPr>
-        <w:t>4. 4. Zdroje krytí majetku (pasiva)</w:t>
+        <w:t>Odpověď 4:</w:t>
       </w:r>
     </w:p>
     <w:p/>
@@ -702,6 +830,38 @@
     </w:p>
     <w:p>
       <w:pPr>
+        <w:jc w:val="center"/>
+      </w:pPr>
+    </w:p>
+    <w:p/>
+    <w:p/>
+    <w:p/>
+    <w:p/>
+    <w:p/>
+    <w:p/>
+    <w:p/>
+    <w:p/>
+    <w:p>
+      <w:pPr>
+        <w:spacing w:line="360" w:lineRule="auto"/>
+        <w:jc w:val="center"/>
+      </w:pPr>
+      <w:r>
+        <w:rPr>
+          <w:rFonts w:ascii="Times New Roman" w:hAnsi="Times New Roman" w:eastAsia="Times New Roman"/>
+          <w:b/>
+          <w:sz w:val="32"/>
+        </w:rPr>
+        <w:t>5. 5. Účetní doklady a jejich význam</w:t>
+      </w:r>
+    </w:p>
+    <w:p>
+      <w:r>
+        <w:br w:type="page"/>
+      </w:r>
+    </w:p>
+    <w:p>
+      <w:pPr>
         <w:spacing w:line="360" w:lineRule="auto"/>
       </w:pPr>
       <w:r>
@@ -710,7 +870,7 @@
           <w:b/>
           <w:sz w:val="28"/>
         </w:rPr>
-        <w:t>5. 5. Účetní doklady a jejich význam</w:t>
+        <w:t>Odpověď 5:</w:t>
       </w:r>
     </w:p>
     <w:p/>
@@ -795,6 +955,38 @@
     </w:p>
     <w:p>
       <w:pPr>
+        <w:jc w:val="center"/>
+      </w:pPr>
+    </w:p>
+    <w:p/>
+    <w:p/>
+    <w:p/>
+    <w:p/>
+    <w:p/>
+    <w:p/>
+    <w:p/>
+    <w:p/>
+    <w:p>
+      <w:pPr>
+        <w:spacing w:line="360" w:lineRule="auto"/>
+        <w:jc w:val="center"/>
+      </w:pPr>
+      <w:r>
+        <w:rPr>
+          <w:rFonts w:ascii="Times New Roman" w:hAnsi="Times New Roman" w:eastAsia="Times New Roman"/>
+          <w:b/>
+          <w:sz w:val="32"/>
+        </w:rPr>
+        <w:t>6. 6. Účtový rozvrh a syntetické účty</w:t>
+      </w:r>
+    </w:p>
+    <w:p>
+      <w:r>
+        <w:br w:type="page"/>
+      </w:r>
+    </w:p>
+    <w:p>
+      <w:pPr>
         <w:spacing w:line="360" w:lineRule="auto"/>
       </w:pPr>
       <w:r>
@@ -803,7 +995,7 @@
           <w:b/>
           <w:sz w:val="28"/>
         </w:rPr>
-        <w:t>6. 6. Účtový rozvrh a syntetické účty</w:t>
+        <w:t>Odpověď 6:</w:t>
       </w:r>
     </w:p>
     <w:p/>
@@ -872,6 +1064,38 @@
     </w:p>
     <w:p>
       <w:pPr>
+        <w:jc w:val="center"/>
+      </w:pPr>
+    </w:p>
+    <w:p/>
+    <w:p/>
+    <w:p/>
+    <w:p/>
+    <w:p/>
+    <w:p/>
+    <w:p/>
+    <w:p/>
+    <w:p>
+      <w:pPr>
+        <w:spacing w:line="360" w:lineRule="auto"/>
+        <w:jc w:val="center"/>
+      </w:pPr>
+      <w:r>
+        <w:rPr>
+          <w:rFonts w:ascii="Times New Roman" w:hAnsi="Times New Roman" w:eastAsia="Times New Roman"/>
+          <w:b/>
+          <w:sz w:val="32"/>
+        </w:rPr>
+        <w:t>7. 7. Podvojné účetnictví a účetní zápisy</w:t>
+      </w:r>
+    </w:p>
+    <w:p>
+      <w:r>
+        <w:br w:type="page"/>
+      </w:r>
+    </w:p>
+    <w:p>
+      <w:pPr>
         <w:spacing w:line="360" w:lineRule="auto"/>
       </w:pPr>
       <w:r>
@@ -880,7 +1104,7 @@
           <w:b/>
           <w:sz w:val="28"/>
         </w:rPr>
-        <w:t>7. 7. Podvojné účetnictví a účetní zápisy</w:t>
+        <w:t>Odpověď 7:</w:t>
       </w:r>
     </w:p>
     <w:p/>
@@ -959,6 +1183,38 @@
     </w:p>
     <w:p>
       <w:pPr>
+        <w:jc w:val="center"/>
+      </w:pPr>
+    </w:p>
+    <w:p/>
+    <w:p/>
+    <w:p/>
+    <w:p/>
+    <w:p/>
+    <w:p/>
+    <w:p/>
+    <w:p/>
+    <w:p>
+      <w:pPr>
+        <w:spacing w:line="360" w:lineRule="auto"/>
+        <w:jc w:val="center"/>
+      </w:pPr>
+      <w:r>
+        <w:rPr>
+          <w:rFonts w:ascii="Times New Roman" w:hAnsi="Times New Roman" w:eastAsia="Times New Roman"/>
+          <w:b/>
+          <w:sz w:val="32"/>
+        </w:rPr>
+        <w:t>8. 8. Účetní knihy a jejich vedení</w:t>
+      </w:r>
+    </w:p>
+    <w:p>
+      <w:r>
+        <w:br w:type="page"/>
+      </w:r>
+    </w:p>
+    <w:p>
+      <w:pPr>
         <w:spacing w:line="360" w:lineRule="auto"/>
       </w:pPr>
       <w:r>
@@ -967,7 +1223,7 @@
           <w:b/>
           <w:sz w:val="28"/>
         </w:rPr>
-        <w:t>8. 8. Účetní knihy a jejich vedení</w:t>
+        <w:t>Odpověď 8:</w:t>
       </w:r>
     </w:p>
     <w:p/>
@@ -1048,6 +1304,38 @@
     </w:p>
     <w:p>
       <w:pPr>
+        <w:jc w:val="center"/>
+      </w:pPr>
+    </w:p>
+    <w:p/>
+    <w:p/>
+    <w:p/>
+    <w:p/>
+    <w:p/>
+    <w:p/>
+    <w:p/>
+    <w:p/>
+    <w:p>
+      <w:pPr>
+        <w:spacing w:line="360" w:lineRule="auto"/>
+        <w:jc w:val="center"/>
+      </w:pPr>
+      <w:r>
+        <w:rPr>
+          <w:rFonts w:ascii="Times New Roman" w:hAnsi="Times New Roman" w:eastAsia="Times New Roman"/>
+          <w:b/>
+          <w:sz w:val="32"/>
+        </w:rPr>
+        <w:t>9. 9. Účetní závěrka a její význam</w:t>
+      </w:r>
+    </w:p>
+    <w:p>
+      <w:r>
+        <w:br w:type="page"/>
+      </w:r>
+    </w:p>
+    <w:p>
+      <w:pPr>
         <w:spacing w:line="360" w:lineRule="auto"/>
       </w:pPr>
       <w:r>
@@ -1056,7 +1344,7 @@
           <w:b/>
           <w:sz w:val="28"/>
         </w:rPr>
-        <w:t>9. 9. Účetní závěrka a její význam</w:t>
+        <w:t>Odpověď 9:</w:t>
       </w:r>
     </w:p>
     <w:p/>
@@ -1127,6 +1415,38 @@
     </w:p>
     <w:p>
       <w:pPr>
+        <w:jc w:val="center"/>
+      </w:pPr>
+    </w:p>
+    <w:p/>
+    <w:p/>
+    <w:p/>
+    <w:p/>
+    <w:p/>
+    <w:p/>
+    <w:p/>
+    <w:p/>
+    <w:p>
+      <w:pPr>
+        <w:spacing w:line="360" w:lineRule="auto"/>
+        <w:jc w:val="center"/>
+      </w:pPr>
+      <w:r>
+        <w:rPr>
+          <w:rFonts w:ascii="Times New Roman" w:hAnsi="Times New Roman" w:eastAsia="Times New Roman"/>
+          <w:b/>
+          <w:sz w:val="32"/>
+        </w:rPr>
+        <w:t>10. 10. Rozvaha a její struktura</w:t>
+      </w:r>
+    </w:p>
+    <w:p>
+      <w:r>
+        <w:br w:type="page"/>
+      </w:r>
+    </w:p>
+    <w:p>
+      <w:pPr>
         <w:spacing w:line="360" w:lineRule="auto"/>
       </w:pPr>
       <w:r>
@@ -1135,7 +1455,7 @@
           <w:b/>
           <w:sz w:val="28"/>
         </w:rPr>
-        <w:t>10. 10. Rozvaha a její struktura</w:t>
+        <w:t>Odpověď 10:</w:t>
       </w:r>
     </w:p>
     <w:p/>
@@ -1230,6 +1550,38 @@
     </w:p>
     <w:p>
       <w:pPr>
+        <w:jc w:val="center"/>
+      </w:pPr>
+    </w:p>
+    <w:p/>
+    <w:p/>
+    <w:p/>
+    <w:p/>
+    <w:p/>
+    <w:p/>
+    <w:p/>
+    <w:p/>
+    <w:p>
+      <w:pPr>
+        <w:spacing w:line="360" w:lineRule="auto"/>
+        <w:jc w:val="center"/>
+      </w:pPr>
+      <w:r>
+        <w:rPr>
+          <w:rFonts w:ascii="Times New Roman" w:hAnsi="Times New Roman" w:eastAsia="Times New Roman"/>
+          <w:b/>
+          <w:sz w:val="32"/>
+        </w:rPr>
+        <w:t>11. 11. Výkaz zisku a ztráty</w:t>
+      </w:r>
+    </w:p>
+    <w:p>
+      <w:r>
+        <w:br w:type="page"/>
+      </w:r>
+    </w:p>
+    <w:p>
+      <w:pPr>
         <w:spacing w:line="360" w:lineRule="auto"/>
       </w:pPr>
       <w:r>
@@ -1238,7 +1590,7 @@
           <w:b/>
           <w:sz w:val="28"/>
         </w:rPr>
-        <w:t>11. 11. Výkaz zisku a ztráty</w:t>
+        <w:t>Odpověď 11:</w:t>
       </w:r>
     </w:p>
     <w:p/>
@@ -1301,6 +1653,38 @@
     </w:p>
     <w:p>
       <w:pPr>
+        <w:jc w:val="center"/>
+      </w:pPr>
+    </w:p>
+    <w:p/>
+    <w:p/>
+    <w:p/>
+    <w:p/>
+    <w:p/>
+    <w:p/>
+    <w:p/>
+    <w:p/>
+    <w:p>
+      <w:pPr>
+        <w:spacing w:line="360" w:lineRule="auto"/>
+        <w:jc w:val="center"/>
+      </w:pPr>
+      <w:r>
+        <w:rPr>
+          <w:rFonts w:ascii="Times New Roman" w:hAnsi="Times New Roman" w:eastAsia="Times New Roman"/>
+          <w:b/>
+          <w:sz w:val="32"/>
+        </w:rPr>
+        <w:t>12. 12. Náklady a výnosy</w:t>
+      </w:r>
+    </w:p>
+    <w:p>
+      <w:r>
+        <w:br w:type="page"/>
+      </w:r>
+    </w:p>
+    <w:p>
+      <w:pPr>
         <w:spacing w:line="360" w:lineRule="auto"/>
       </w:pPr>
       <w:r>
@@ -1309,7 +1693,7 @@
           <w:b/>
           <w:sz w:val="28"/>
         </w:rPr>
-        <w:t>12. 12. Náklady a výnosy</w:t>
+        <w:t>Odpověď 12:</w:t>
       </w:r>
     </w:p>
     <w:p/>
@@ -1408,6 +1792,38 @@
     </w:p>
     <w:p>
       <w:pPr>
+        <w:jc w:val="center"/>
+      </w:pPr>
+    </w:p>
+    <w:p/>
+    <w:p/>
+    <w:p/>
+    <w:p/>
+    <w:p/>
+    <w:p/>
+    <w:p/>
+    <w:p/>
+    <w:p>
+      <w:pPr>
+        <w:spacing w:line="360" w:lineRule="auto"/>
+        <w:jc w:val="center"/>
+      </w:pPr>
+      <w:r>
+        <w:rPr>
+          <w:rFonts w:ascii="Times New Roman" w:hAnsi="Times New Roman" w:eastAsia="Times New Roman"/>
+          <w:b/>
+          <w:sz w:val="32"/>
+        </w:rPr>
+        <w:t>13. 13. Dlouhodobý hmotný majetek</w:t>
+      </w:r>
+    </w:p>
+    <w:p>
+      <w:r>
+        <w:br w:type="page"/>
+      </w:r>
+    </w:p>
+    <w:p>
+      <w:pPr>
         <w:spacing w:line="360" w:lineRule="auto"/>
       </w:pPr>
       <w:r>
@@ -1416,7 +1832,7 @@
           <w:b/>
           <w:sz w:val="28"/>
         </w:rPr>
-        <w:t>13. 13. Dlouhodobý hmotný majetek</w:t>
+        <w:t>Odpověď 13:</w:t>
       </w:r>
     </w:p>
     <w:p/>
@@ -1503,6 +1919,38 @@
     </w:p>
     <w:p>
       <w:pPr>
+        <w:jc w:val="center"/>
+      </w:pPr>
+    </w:p>
+    <w:p/>
+    <w:p/>
+    <w:p/>
+    <w:p/>
+    <w:p/>
+    <w:p/>
+    <w:p/>
+    <w:p/>
+    <w:p>
+      <w:pPr>
+        <w:spacing w:line="360" w:lineRule="auto"/>
+        <w:jc w:val="center"/>
+      </w:pPr>
+      <w:r>
+        <w:rPr>
+          <w:rFonts w:ascii="Times New Roman" w:hAnsi="Times New Roman" w:eastAsia="Times New Roman"/>
+          <w:b/>
+          <w:sz w:val="32"/>
+        </w:rPr>
+        <w:t>14. 14. Odpisy dlouhodobého majetku</w:t>
+      </w:r>
+    </w:p>
+    <w:p>
+      <w:r>
+        <w:br w:type="page"/>
+      </w:r>
+    </w:p>
+    <w:p>
+      <w:pPr>
         <w:spacing w:line="360" w:lineRule="auto"/>
       </w:pPr>
       <w:r>
@@ -1511,7 +1959,7 @@
           <w:b/>
           <w:sz w:val="28"/>
         </w:rPr>
-        <w:t>14. 14. Odpisy dlouhodobého majetku</w:t>
+        <w:t>Odpověď 14:</w:t>
       </w:r>
     </w:p>
     <w:p/>
@@ -1608,6 +2056,38 @@
     </w:p>
     <w:p>
       <w:pPr>
+        <w:jc w:val="center"/>
+      </w:pPr>
+    </w:p>
+    <w:p/>
+    <w:p/>
+    <w:p/>
+    <w:p/>
+    <w:p/>
+    <w:p/>
+    <w:p/>
+    <w:p/>
+    <w:p>
+      <w:pPr>
+        <w:spacing w:line="360" w:lineRule="auto"/>
+        <w:jc w:val="center"/>
+      </w:pPr>
+      <w:r>
+        <w:rPr>
+          <w:rFonts w:ascii="Times New Roman" w:hAnsi="Times New Roman" w:eastAsia="Times New Roman"/>
+          <w:b/>
+          <w:sz w:val="32"/>
+        </w:rPr>
+        <w:t>15. 15. Zásoby a jejich oceňování</w:t>
+      </w:r>
+    </w:p>
+    <w:p>
+      <w:r>
+        <w:br w:type="page"/>
+      </w:r>
+    </w:p>
+    <w:p>
+      <w:pPr>
         <w:spacing w:line="360" w:lineRule="auto"/>
       </w:pPr>
       <w:r>
@@ -1616,7 +2096,7 @@
           <w:b/>
           <w:sz w:val="28"/>
         </w:rPr>
-        <w:t>15. 15. Zásoby a jejich oceňování</w:t>
+        <w:t>Odpověď 15:</w:t>
       </w:r>
     </w:p>
     <w:p/>
@@ -1701,6 +2181,38 @@
     </w:p>
     <w:p>
       <w:pPr>
+        <w:jc w:val="center"/>
+      </w:pPr>
+    </w:p>
+    <w:p/>
+    <w:p/>
+    <w:p/>
+    <w:p/>
+    <w:p/>
+    <w:p/>
+    <w:p/>
+    <w:p/>
+    <w:p>
+      <w:pPr>
+        <w:spacing w:line="360" w:lineRule="auto"/>
+        <w:jc w:val="center"/>
+      </w:pPr>
+      <w:r>
+        <w:rPr>
+          <w:rFonts w:ascii="Times New Roman" w:hAnsi="Times New Roman" w:eastAsia="Times New Roman"/>
+          <w:b/>
+          <w:sz w:val="32"/>
+        </w:rPr>
+        <w:t>16. 16. Pohledávky a závazky</w:t>
+      </w:r>
+    </w:p>
+    <w:p>
+      <w:r>
+        <w:br w:type="page"/>
+      </w:r>
+    </w:p>
+    <w:p>
+      <w:pPr>
         <w:spacing w:line="360" w:lineRule="auto"/>
       </w:pPr>
       <w:r>
@@ -1709,7 +2221,7 @@
           <w:b/>
           <w:sz w:val="28"/>
         </w:rPr>
-        <w:t>16. 16. Pohledávky a závazky</w:t>
+        <w:t>Odpověď 16:</w:t>
       </w:r>
     </w:p>
     <w:p/>
@@ -1806,6 +2318,38 @@
     </w:p>
     <w:p>
       <w:pPr>
+        <w:jc w:val="center"/>
+      </w:pPr>
+    </w:p>
+    <w:p/>
+    <w:p/>
+    <w:p/>
+    <w:p/>
+    <w:p/>
+    <w:p/>
+    <w:p/>
+    <w:p/>
+    <w:p>
+      <w:pPr>
+        <w:spacing w:line="360" w:lineRule="auto"/>
+        <w:jc w:val="center"/>
+      </w:pPr>
+      <w:r>
+        <w:rPr>
+          <w:rFonts w:ascii="Times New Roman" w:hAnsi="Times New Roman" w:eastAsia="Times New Roman"/>
+          <w:b/>
+          <w:sz w:val="32"/>
+        </w:rPr>
+        <w:t>17. 17. Krátkodobý finanční majetek</w:t>
+      </w:r>
+    </w:p>
+    <w:p>
+      <w:r>
+        <w:br w:type="page"/>
+      </w:r>
+    </w:p>
+    <w:p>
+      <w:pPr>
         <w:spacing w:line="360" w:lineRule="auto"/>
       </w:pPr>
       <w:r>
@@ -1814,7 +2358,7 @@
           <w:b/>
           <w:sz w:val="28"/>
         </w:rPr>
-        <w:t>17. 17. Krátkodobý finanční majetek</w:t>
+        <w:t>Odpověď 17:</w:t>
       </w:r>
     </w:p>
     <w:p/>
@@ -1895,6 +2439,38 @@
     </w:p>
     <w:p>
       <w:pPr>
+        <w:jc w:val="center"/>
+      </w:pPr>
+    </w:p>
+    <w:p/>
+    <w:p/>
+    <w:p/>
+    <w:p/>
+    <w:p/>
+    <w:p/>
+    <w:p/>
+    <w:p/>
+    <w:p>
+      <w:pPr>
+        <w:spacing w:line="360" w:lineRule="auto"/>
+        <w:jc w:val="center"/>
+      </w:pPr>
+      <w:r>
+        <w:rPr>
+          <w:rFonts w:ascii="Times New Roman" w:hAnsi="Times New Roman" w:eastAsia="Times New Roman"/>
+          <w:b/>
+          <w:sz w:val="32"/>
+        </w:rPr>
+        <w:t>18. 18. Základní kapitál a vlastní kapitál</w:t>
+      </w:r>
+    </w:p>
+    <w:p>
+      <w:r>
+        <w:br w:type="page"/>
+      </w:r>
+    </w:p>
+    <w:p>
+      <w:pPr>
         <w:spacing w:line="360" w:lineRule="auto"/>
       </w:pPr>
       <w:r>
@@ -1903,7 +2479,7 @@
           <w:b/>
           <w:sz w:val="28"/>
         </w:rPr>
-        <w:t>18. 18. Základní kapitál a vlastní kapitál</w:t>
+        <w:t>Odpověď 18:</w:t>
       </w:r>
     </w:p>
     <w:p/>
@@ -1986,6 +2562,38 @@
     </w:p>
     <w:p>
       <w:pPr>
+        <w:jc w:val="center"/>
+      </w:pPr>
+    </w:p>
+    <w:p/>
+    <w:p/>
+    <w:p/>
+    <w:p/>
+    <w:p/>
+    <w:p/>
+    <w:p/>
+    <w:p/>
+    <w:p>
+      <w:pPr>
+        <w:spacing w:line="360" w:lineRule="auto"/>
+        <w:jc w:val="center"/>
+      </w:pPr>
+      <w:r>
+        <w:rPr>
+          <w:rFonts w:ascii="Times New Roman" w:hAnsi="Times New Roman" w:eastAsia="Times New Roman"/>
+          <w:b/>
+          <w:sz w:val="32"/>
+        </w:rPr>
+        <w:t>19. 19. Rezervy a opravné položky</w:t>
+      </w:r>
+    </w:p>
+    <w:p>
+      <w:r>
+        <w:br w:type="page"/>
+      </w:r>
+    </w:p>
+    <w:p>
+      <w:pPr>
         <w:spacing w:line="360" w:lineRule="auto"/>
       </w:pPr>
       <w:r>
@@ -1994,7 +2602,7 @@
           <w:b/>
           <w:sz w:val="28"/>
         </w:rPr>
-        <w:t>19. 19. Rezervy a opravné položky</w:t>
+        <w:t>Odpověď 19:</w:t>
       </w:r>
     </w:p>
     <w:p/>
@@ -2093,6 +2701,38 @@
     </w:p>
     <w:p>
       <w:pPr>
+        <w:jc w:val="center"/>
+      </w:pPr>
+    </w:p>
+    <w:p/>
+    <w:p/>
+    <w:p/>
+    <w:p/>
+    <w:p/>
+    <w:p/>
+    <w:p/>
+    <w:p/>
+    <w:p>
+      <w:pPr>
+        <w:spacing w:line="360" w:lineRule="auto"/>
+        <w:jc w:val="center"/>
+      </w:pPr>
+      <w:r>
+        <w:rPr>
+          <w:rFonts w:ascii="Times New Roman" w:hAnsi="Times New Roman" w:eastAsia="Times New Roman"/>
+          <w:b/>
+          <w:sz w:val="32"/>
+        </w:rPr>
+        <w:t>20. 20. Daň z přidané hodnoty (DPH)</w:t>
+      </w:r>
+    </w:p>
+    <w:p>
+      <w:r>
+        <w:br w:type="page"/>
+      </w:r>
+    </w:p>
+    <w:p>
+      <w:pPr>
         <w:spacing w:line="360" w:lineRule="auto"/>
       </w:pPr>
       <w:r>
@@ -2101,7 +2741,7 @@
           <w:b/>
           <w:sz w:val="28"/>
         </w:rPr>
-        <w:t>20. 20. Daň z přidané hodnoty (DPH)</w:t>
+        <w:t>Odpověď 20:</w:t>
       </w:r>
     </w:p>
     <w:p/>
@@ -2186,6 +2826,38 @@
     </w:p>
     <w:p>
       <w:pPr>
+        <w:jc w:val="center"/>
+      </w:pPr>
+    </w:p>
+    <w:p/>
+    <w:p/>
+    <w:p/>
+    <w:p/>
+    <w:p/>
+    <w:p/>
+    <w:p/>
+    <w:p/>
+    <w:p>
+      <w:pPr>
+        <w:spacing w:line="360" w:lineRule="auto"/>
+        <w:jc w:val="center"/>
+      </w:pPr>
+      <w:r>
+        <w:rPr>
+          <w:rFonts w:ascii="Times New Roman" w:hAnsi="Times New Roman" w:eastAsia="Times New Roman"/>
+          <w:b/>
+          <w:sz w:val="32"/>
+        </w:rPr>
+        <w:t>21. 21. Daň z příjmů</w:t>
+      </w:r>
+    </w:p>
+    <w:p>
+      <w:r>
+        <w:br w:type="page"/>
+      </w:r>
+    </w:p>
+    <w:p>
+      <w:pPr>
         <w:spacing w:line="360" w:lineRule="auto"/>
       </w:pPr>
       <w:r>
@@ -2194,7 +2866,7 @@
           <w:b/>
           <w:sz w:val="28"/>
         </w:rPr>
-        <w:t>21. 21. Daň z příjmů</w:t>
+        <w:t>Odpověď 21:</w:t>
       </w:r>
     </w:p>
     <w:p/>
@@ -2275,6 +2947,38 @@
     </w:p>
     <w:p>
       <w:pPr>
+        <w:jc w:val="center"/>
+      </w:pPr>
+    </w:p>
+    <w:p/>
+    <w:p/>
+    <w:p/>
+    <w:p/>
+    <w:p/>
+    <w:p/>
+    <w:p/>
+    <w:p/>
+    <w:p>
+      <w:pPr>
+        <w:spacing w:line="360" w:lineRule="auto"/>
+        <w:jc w:val="center"/>
+      </w:pPr>
+      <w:r>
+        <w:rPr>
+          <w:rFonts w:ascii="Times New Roman" w:hAnsi="Times New Roman" w:eastAsia="Times New Roman"/>
+          <w:b/>
+          <w:sz w:val="32"/>
+        </w:rPr>
+        <w:t>22. 22. Inventarizace majetku a závazků</w:t>
+      </w:r>
+    </w:p>
+    <w:p>
+      <w:r>
+        <w:br w:type="page"/>
+      </w:r>
+    </w:p>
+    <w:p>
+      <w:pPr>
         <w:spacing w:line="360" w:lineRule="auto"/>
       </w:pPr>
       <w:r>
@@ -2283,7 +2987,7 @@
           <w:b/>
           <w:sz w:val="28"/>
         </w:rPr>
-        <w:t>22. 22. Inventarizace majetku a závazků</w:t>
+        <w:t>Odpověď 22:</w:t>
       </w:r>
     </w:p>
     <w:p/>

</xml_diff>